<commit_message>
update on rec and res
</commit_message>
<xml_diff>
--- a/Personal/Recommendations/AliceWade_Brookie.docx
+++ b/Personal/Recommendations/AliceWade_Brookie.docx
@@ -462,17 +462,7 @@
           <w:bCs/>
         </w:rPr>
         <w:br/>
-        <w:t>Re: Letter of Recommendat</w:t>
-      </w:r>
-      <w:bookmarkStart w:id="0" w:name="_GoBack"/>
-      <w:bookmarkEnd w:id="0"/>
-      <w:r>
-        <w:rPr>
-          <w:rFonts w:ascii="Times New Roman" w:hAnsi="Times New Roman" w:cs="Times New Roman"/>
-          <w:b/>
-          <w:bCs/>
-        </w:rPr>
-        <w:t>ion for Alice Wade</w:t>
+        <w:t>Re: Letter of Recommendation for Alice Wade</w:t>
       </w:r>
     </w:p>
     <w:p/>
@@ -804,7 +794,15 @@
         <w:rPr>
           <w:rFonts w:ascii="Times New Roman" w:hAnsi="Times New Roman" w:cs="Times New Roman"/>
         </w:rPr>
-        <w:t xml:space="preserve"> Realizing that knowledge can come from any member of the team, regardless of position, Alice was open to these suggestions and understanding of their value. She is as comfortable talking to leading senior engineers as she is with new team members. To me, this shows a level of teamwork and high-level communication skills that trump many people I have had the opportunity to work with.</w:t>
+        <w:t xml:space="preserve"> Realizing that knowledge can come from any member of the team, regardless of position, Alice was open to these suggestions and understanding of their value. She is as comfortable talking to leading senior engineers as she is with new team members. To me, this shows a level of teamwork and high-level communication skills that trump many people I have had th</w:t>
+      </w:r>
+      <w:bookmarkStart w:id="0" w:name="_GoBack"/>
+      <w:bookmarkEnd w:id="0"/>
+      <w:r>
+        <w:rPr>
+          <w:rFonts w:ascii="Times New Roman" w:hAnsi="Times New Roman" w:cs="Times New Roman"/>
+        </w:rPr>
+        <w:t>e opportunity to work with.</w:t>
       </w:r>
     </w:p>
     <w:p>
@@ -843,6 +841,124 @@
           <w:rFonts w:ascii="Times New Roman" w:hAnsi="Times New Roman" w:cs="Times New Roman"/>
         </w:rPr>
         <w:t xml:space="preserve">p class of 2020. The experience will jumpstart her entry into the aerospace industry, which is rare for a student from UNH. Her acceptance will not only represent the New Hampshire/Maine community, but the transgender community throughout the country. </w:t>
+      </w:r>
+    </w:p>
+    <w:p>
+      <w:pPr>
+        <w:rPr>
+          <w:rFonts w:ascii="Times New Roman" w:hAnsi="Times New Roman" w:cs="Times New Roman"/>
+        </w:rPr>
+      </w:pPr>
+    </w:p>
+    <w:p>
+      <w:pPr>
+        <w:rPr>
+          <w:rFonts w:ascii="Times New Roman" w:hAnsi="Times New Roman" w:cs="Times New Roman"/>
+        </w:rPr>
+      </w:pPr>
+      <w:r>
+        <w:rPr>
+          <w:rFonts w:ascii="Times New Roman" w:hAnsi="Times New Roman" w:cs="Times New Roman"/>
+        </w:rPr>
+        <w:t>Sincerely,</w:t>
+      </w:r>
+    </w:p>
+    <w:p>
+      <w:pPr>
+        <w:rPr>
+          <w:rFonts w:ascii="Times New Roman" w:hAnsi="Times New Roman" w:cs="Times New Roman"/>
+        </w:rPr>
+      </w:pPr>
+      <w:r>
+        <w:rPr>
+          <w:rFonts w:ascii="Times New Roman" w:hAnsi="Times New Roman" w:cs="Times New Roman"/>
+          <w:noProof/>
+        </w:rPr>
+        <w:drawing>
+          <wp:inline distT="0" distB="0" distL="0" distR="0" wp14:anchorId="694CD89B" wp14:editId="4F330511">
+            <wp:extent cx="1705204" cy="3063781"/>
+            <wp:effectExtent l="6668" t="0" r="0" b="0"/>
+            <wp:docPr id="4" name="Picture 4"/>
+            <wp:cNvGraphicFramePr>
+              <a:graphicFrameLocks xmlns:a="http://schemas.openxmlformats.org/drawingml/2006/main" noChangeAspect="1"/>
+            </wp:cNvGraphicFramePr>
+            <a:graphic xmlns:a="http://schemas.openxmlformats.org/drawingml/2006/main">
+              <a:graphicData uri="http://schemas.openxmlformats.org/drawingml/2006/picture">
+                <pic:pic xmlns:pic="http://schemas.openxmlformats.org/drawingml/2006/picture">
+                  <pic:nvPicPr>
+                    <pic:cNvPr id="0" name="Picture 2"/>
+                    <pic:cNvPicPr>
+                      <a:picLocks noChangeAspect="1" noChangeArrowheads="1"/>
+                    </pic:cNvPicPr>
+                  </pic:nvPicPr>
+                  <pic:blipFill rotWithShape="1">
+                    <a:blip r:embed="rId7" cstate="print">
+                      <a:extLst>
+                        <a:ext uri="{28A0092B-C50C-407E-A947-70E740481C1C}">
+                          <a14:useLocalDpi xmlns:a14="http://schemas.microsoft.com/office/drawing/2010/main" val="0"/>
+                        </a:ext>
+                      </a:extLst>
+                    </a:blip>
+                    <a:srcRect l="12773" t="20027" r="8423" b="12216"/>
+                    <a:stretch/>
+                  </pic:blipFill>
+                  <pic:spPr bwMode="auto">
+                    <a:xfrm rot="16200000">
+                      <a:off x="0" y="0"/>
+                      <a:ext cx="1711283" cy="3074704"/>
+                    </a:xfrm>
+                    <a:prstGeom prst="rect">
+                      <a:avLst/>
+                    </a:prstGeom>
+                    <a:noFill/>
+                    <a:ln>
+                      <a:noFill/>
+                    </a:ln>
+                    <a:extLst>
+                      <a:ext uri="{53640926-AAD7-44D8-BBD7-CCE9431645EC}">
+                        <a14:shadowObscured xmlns:a14="http://schemas.microsoft.com/office/drawing/2010/main"/>
+                      </a:ext>
+                    </a:extLst>
+                  </pic:spPr>
+                </pic:pic>
+              </a:graphicData>
+            </a:graphic>
+          </wp:inline>
+        </w:drawing>
+      </w:r>
+    </w:p>
+    <w:p>
+      <w:pPr>
+        <w:rPr>
+          <w:rFonts w:ascii="Times New Roman" w:hAnsi="Times New Roman" w:cs="Times New Roman"/>
+        </w:rPr>
+      </w:pPr>
+      <w:r>
+        <w:rPr>
+          <w:rFonts w:ascii="Times New Roman" w:hAnsi="Times New Roman" w:cs="Times New Roman"/>
+        </w:rPr>
+        <w:t>Charlie Nitschelm</w:t>
+      </w:r>
+      <w:r>
+        <w:rPr>
+          <w:rFonts w:ascii="Times New Roman" w:hAnsi="Times New Roman" w:cs="Times New Roman"/>
+        </w:rPr>
+        <w:br/>
+        <w:t>President, Lead Engineer</w:t>
+      </w:r>
+      <w:r>
+        <w:rPr>
+          <w:rFonts w:ascii="Times New Roman" w:hAnsi="Times New Roman" w:cs="Times New Roman"/>
+        </w:rPr>
+        <w:br/>
+        <w:t>UNH SEDS</w:t>
+      </w:r>
+      <w:r>
+        <w:rPr>
+          <w:rFonts w:ascii="Times New Roman" w:hAnsi="Times New Roman" w:cs="Times New Roman"/>
+        </w:rPr>
+        <w:br/>
+        <w:t>Durham, NH`</w:t>
       </w:r>
     </w:p>
     <w:p>
@@ -938,7 +1054,7 @@
       </w:pPr>
     </w:pPrDefault>
   </w:docDefaults>
-  <w:latentStyles w:defLockedState="0" w:defUIPriority="99" w:defSemiHidden="0" w:defUnhideWhenUsed="0" w:defQFormat="0" w:count="375">
+  <w:latentStyles w:defLockedState="0" w:defUIPriority="99" w:defSemiHidden="0" w:defUnhideWhenUsed="0" w:defQFormat="0" w:count="377">
     <w:lsdException w:name="Normal" w:uiPriority="0" w:qFormat="1"/>
     <w:lsdException w:name="heading 1" w:uiPriority="9" w:qFormat="1"/>
     <w:lsdException w:name="heading 2" w:semiHidden="1" w:uiPriority="9" w:unhideWhenUsed="1" w:qFormat="1"/>
@@ -1044,7 +1160,6 @@
     <w:lsdException w:name="HTML Sample" w:semiHidden="1" w:unhideWhenUsed="1"/>
     <w:lsdException w:name="HTML Typewriter" w:semiHidden="1" w:unhideWhenUsed="1"/>
     <w:lsdException w:name="HTML Variable" w:semiHidden="1" w:unhideWhenUsed="1"/>
-    <w:lsdException w:name="Normal Table" w:semiHidden="1" w:unhideWhenUsed="1"/>
     <w:lsdException w:name="annotation subject" w:semiHidden="1" w:unhideWhenUsed="1"/>
     <w:lsdException w:name="No List" w:semiHidden="1" w:unhideWhenUsed="1"/>
     <w:lsdException w:name="Outline List 1" w:semiHidden="1" w:unhideWhenUsed="1"/>
@@ -1090,11 +1205,9 @@
     <w:lsdException w:name="Table Subtle 1" w:semiHidden="1" w:unhideWhenUsed="1"/>
     <w:lsdException w:name="Table Subtle 2" w:semiHidden="1" w:unhideWhenUsed="1"/>
     <w:lsdException w:name="Table Web 1" w:semiHidden="1" w:unhideWhenUsed="1"/>
-    <w:lsdException w:name="Table Web 2" w:semiHidden="1" w:unhideWhenUsed="1"/>
     <w:lsdException w:name="Table Web 3" w:semiHidden="1" w:unhideWhenUsed="1"/>
     <w:lsdException w:name="Balloon Text" w:semiHidden="1" w:unhideWhenUsed="1"/>
     <w:lsdException w:name="Table Grid" w:uiPriority="39"/>
-    <w:lsdException w:name="Table Theme" w:semiHidden="1" w:unhideWhenUsed="1"/>
     <w:lsdException w:name="Placeholder Text" w:semiHidden="1"/>
     <w:lsdException w:name="No Spacing" w:uiPriority="1" w:qFormat="1"/>
     <w:lsdException w:name="Light Shading" w:uiPriority="60"/>
@@ -1314,6 +1427,8 @@
     <w:lsdException w:name="Smart Hyperlink" w:semiHidden="1" w:unhideWhenUsed="1"/>
     <w:lsdException w:name="Hashtag" w:semiHidden="1" w:unhideWhenUsed="1"/>
     <w:lsdException w:name="Unresolved Mention" w:semiHidden="1" w:unhideWhenUsed="1"/>
+    <w:lsdException w:name="Smart Link" w:semiHidden="1" w:unhideWhenUsed="1"/>
+    <w:lsdException w:name="Smart Link Error" w:semiHidden="1" w:unhideWhenUsed="1"/>
   </w:latentStyles>
   <w:style w:type="paragraph" w:default="1" w:styleId="Normal">
     <w:name w:val="Normal"/>

</xml_diff>